<commit_message>
Updated Project Data; Dedicated File for Project Queries
</commit_message>
<xml_diff>
--- a/CS340Databases/cs340project/10th April 2016 CS340.docx
+++ b/CS340Databases/cs340project/10th April 2016 CS340.docx
@@ -19,163 +19,172 @@
       <w:r>
         <w:t>,</w:t>
       </w:r>
+      <w:r>
+        <w:t xml:space="preserve"> which holds information about community gardens. Entity tables can include: 1. Community gardens 2. Garden plots 3. Community members (gardeners) 4. The plants These entities include different types of relationships: </w:t>
+      </w:r>
+    </w:p>
+    <w:p/>
+    <w:p>
+      <w:pPr>
+        <w:pStyle w:val="ListParagraph"/>
+        <w:numPr>
+          <w:ilvl w:val="0"/>
+          <w:numId w:val="1"/>
+        </w:numPr>
+      </w:pPr>
+      <w:r>
+        <w:t xml:space="preserve">One community garden is composed of two or more plots. This is a one-to-many relationship. </w:t>
+      </w:r>
+    </w:p>
+    <w:p>
+      <w:pPr>
+        <w:pStyle w:val="ListParagraph"/>
+        <w:numPr>
+          <w:ilvl w:val="1"/>
+          <w:numId w:val="1"/>
+        </w:numPr>
+      </w:pPr>
+      <w:r>
+        <w:t>Community Garden has at least one or more plot.</w:t>
+      </w:r>
+    </w:p>
+    <w:p>
+      <w:pPr>
+        <w:pStyle w:val="ListParagraph"/>
+        <w:numPr>
+          <w:ilvl w:val="1"/>
+          <w:numId w:val="1"/>
+        </w:numPr>
+      </w:pPr>
+      <w:r>
+        <w:t xml:space="preserve">A plot </w:t>
+      </w:r>
+      <w:r>
+        <w:t>has</w:t>
+      </w:r>
+      <w:r>
+        <w:t xml:space="preserve"> exactly one Community Garden</w:t>
+      </w:r>
+    </w:p>
+    <w:p/>
+    <w:p>
+      <w:pPr>
+        <w:pStyle w:val="ListParagraph"/>
+        <w:numPr>
+          <w:ilvl w:val="0"/>
+          <w:numId w:val="1"/>
+        </w:numPr>
+      </w:pPr>
+      <w:r>
+        <w:t xml:space="preserve">Multiple gardeners (community members) can work on a single plot. For example, a family can tend a single plot together. This is also a many-to-one relationship. </w:t>
+      </w:r>
+    </w:p>
+    <w:p>
+      <w:pPr>
+        <w:pStyle w:val="ListParagraph"/>
+        <w:numPr>
+          <w:ilvl w:val="1"/>
+          <w:numId w:val="1"/>
+        </w:numPr>
+      </w:pPr>
+      <w:r>
+        <w:t xml:space="preserve">Plots </w:t>
+      </w:r>
+      <w:r>
+        <w:t>must</w:t>
+      </w:r>
+      <w:r>
+        <w:t xml:space="preserve"> have 1</w:t>
+      </w:r>
+      <w:r>
+        <w:t xml:space="preserve"> or more gardeners </w:t>
+      </w:r>
+    </w:p>
+    <w:p>
+      <w:pPr>
+        <w:pStyle w:val="ListParagraph"/>
+        <w:numPr>
+          <w:ilvl w:val="1"/>
+          <w:numId w:val="1"/>
+        </w:numPr>
+      </w:pPr>
+      <w:r>
+        <w:t>Gardeners have at least 1 plot</w:t>
+      </w:r>
+    </w:p>
+    <w:p/>
+    <w:p>
+      <w:pPr>
+        <w:pStyle w:val="ListParagraph"/>
+        <w:numPr>
+          <w:ilvl w:val="0"/>
+          <w:numId w:val="1"/>
+        </w:numPr>
+      </w:pPr>
+      <w:r>
+        <w:t xml:space="preserve">A gardener can have plots in multiple community gardens and a single community garden can have many gardeners. This is a many-to-many relationship. </w:t>
+      </w:r>
+    </w:p>
+    <w:p>
+      <w:pPr>
+        <w:pStyle w:val="ListParagraph"/>
+        <w:numPr>
+          <w:ilvl w:val="1"/>
+          <w:numId w:val="1"/>
+        </w:numPr>
+      </w:pPr>
+      <w:r>
+        <w:t>A Community Garden has 1</w:t>
+      </w:r>
+      <w:r>
+        <w:t xml:space="preserve"> or more Gardeners</w:t>
+      </w:r>
+    </w:p>
+    <w:p>
+      <w:pPr>
+        <w:pStyle w:val="ListParagraph"/>
+        <w:numPr>
+          <w:ilvl w:val="1"/>
+          <w:numId w:val="1"/>
+        </w:numPr>
+      </w:pPr>
+      <w:r>
+        <w:t>A Gardener has at least 1 or more Community Garden</w:t>
+      </w:r>
+    </w:p>
+    <w:p>
+      <w:pPr>
+        <w:pStyle w:val="ListParagraph"/>
+        <w:ind w:left="1440"/>
+      </w:pPr>
+    </w:p>
+    <w:p>
+      <w:pPr>
+        <w:pStyle w:val="ListParagraph"/>
+        <w:numPr>
+          <w:ilvl w:val="0"/>
+          <w:numId w:val="1"/>
+        </w:numPr>
+      </w:pPr>
+      <w:r>
+        <w:t>A single plot can have multiple types of plants, and a single type of plant can be grown in many different plots. This is many-to-many relationship.</w:t>
+      </w:r>
+    </w:p>
+    <w:p>
+      <w:pPr>
+        <w:pStyle w:val="ListParagraph"/>
+        <w:numPr>
+          <w:ilvl w:val="1"/>
+          <w:numId w:val="1"/>
+        </w:numPr>
+      </w:pPr>
+      <w:r>
+        <w:t>A Plot must have 1</w:t>
+      </w:r>
       <w:bookmarkStart w:id="0" w:name="_GoBack"/>
       <w:bookmarkEnd w:id="0"/>
       <w:r>
-        <w:t xml:space="preserve"> which holds information about community gardens. Entity tables can include: 1. Community gardens 2. Garden plots 3. Community members (gardeners) 4. The plants These entities include different types of relationships: </w:t>
-      </w:r>
-    </w:p>
-    <w:p/>
-    <w:p>
-      <w:pPr>
-        <w:pStyle w:val="ListParagraph"/>
-        <w:numPr>
-          <w:ilvl w:val="0"/>
-          <w:numId w:val="1"/>
-        </w:numPr>
-      </w:pPr>
-      <w:r>
-        <w:t xml:space="preserve">One community garden is composed of two or more plots. This is a one-to-many relationship. </w:t>
-      </w:r>
-    </w:p>
-    <w:p>
-      <w:pPr>
-        <w:pStyle w:val="ListParagraph"/>
-        <w:numPr>
-          <w:ilvl w:val="1"/>
-          <w:numId w:val="1"/>
-        </w:numPr>
-      </w:pPr>
-      <w:r>
-        <w:t>Community Garden has at least one or more plot.</w:t>
-      </w:r>
-    </w:p>
-    <w:p>
-      <w:pPr>
-        <w:pStyle w:val="ListParagraph"/>
-        <w:numPr>
-          <w:ilvl w:val="1"/>
-          <w:numId w:val="1"/>
-        </w:numPr>
-      </w:pPr>
-      <w:r>
-        <w:t xml:space="preserve">A plot </w:t>
-      </w:r>
-      <w:r>
-        <w:t>has</w:t>
-      </w:r>
-      <w:r>
-        <w:t xml:space="preserve"> exactly one Community Garden</w:t>
-      </w:r>
-    </w:p>
-    <w:p/>
-    <w:p>
-      <w:pPr>
-        <w:pStyle w:val="ListParagraph"/>
-        <w:numPr>
-          <w:ilvl w:val="0"/>
-          <w:numId w:val="1"/>
-        </w:numPr>
-      </w:pPr>
-      <w:r>
-        <w:t xml:space="preserve">Multiple gardeners (community members) can work on a single plot. For example, a family can tend a single plot together. This is also a many-to-one relationship. </w:t>
-      </w:r>
-    </w:p>
-    <w:p>
-      <w:pPr>
-        <w:pStyle w:val="ListParagraph"/>
-        <w:numPr>
-          <w:ilvl w:val="1"/>
-          <w:numId w:val="1"/>
-        </w:numPr>
-      </w:pPr>
-      <w:r>
-        <w:t xml:space="preserve">Plots </w:t>
-      </w:r>
-      <w:r>
-        <w:t>must</w:t>
-      </w:r>
-      <w:r>
-        <w:t xml:space="preserve"> have 0 or more gardeners </w:t>
-      </w:r>
-    </w:p>
-    <w:p>
-      <w:pPr>
-        <w:pStyle w:val="ListParagraph"/>
-        <w:numPr>
-          <w:ilvl w:val="1"/>
-          <w:numId w:val="1"/>
-        </w:numPr>
-      </w:pPr>
-      <w:r>
-        <w:t>Gardeners have at least 1 plot</w:t>
-      </w:r>
-    </w:p>
-    <w:p/>
-    <w:p>
-      <w:pPr>
-        <w:pStyle w:val="ListParagraph"/>
-        <w:numPr>
-          <w:ilvl w:val="0"/>
-          <w:numId w:val="1"/>
-        </w:numPr>
-      </w:pPr>
-      <w:r>
-        <w:t xml:space="preserve">A gardener can have plots in multiple community gardens and a single community garden can have many gardeners. This is a many-to-many relationship. </w:t>
-      </w:r>
-    </w:p>
-    <w:p>
-      <w:pPr>
-        <w:pStyle w:val="ListParagraph"/>
-        <w:numPr>
-          <w:ilvl w:val="1"/>
-          <w:numId w:val="1"/>
-        </w:numPr>
-      </w:pPr>
-      <w:r>
-        <w:t>A Community Garden has 0 or more Gardeners</w:t>
-      </w:r>
-    </w:p>
-    <w:p>
-      <w:pPr>
-        <w:pStyle w:val="ListParagraph"/>
-        <w:numPr>
-          <w:ilvl w:val="1"/>
-          <w:numId w:val="1"/>
-        </w:numPr>
-      </w:pPr>
-      <w:r>
-        <w:t>A Gardener has at least 1 or more Community Garden</w:t>
-      </w:r>
-    </w:p>
-    <w:p>
-      <w:pPr>
-        <w:pStyle w:val="ListParagraph"/>
-        <w:ind w:left="1440"/>
-      </w:pPr>
-    </w:p>
-    <w:p>
-      <w:pPr>
-        <w:pStyle w:val="ListParagraph"/>
-        <w:numPr>
-          <w:ilvl w:val="0"/>
-          <w:numId w:val="1"/>
-        </w:numPr>
-      </w:pPr>
-      <w:r>
-        <w:t>A single plot can have multiple types of plants, and a single type of plant can be grown in many different plots. This is many-to-many relationship.</w:t>
-      </w:r>
-    </w:p>
-    <w:p>
-      <w:pPr>
-        <w:pStyle w:val="ListParagraph"/>
-        <w:numPr>
-          <w:ilvl w:val="1"/>
-          <w:numId w:val="1"/>
-        </w:numPr>
-      </w:pPr>
-      <w:r>
-        <w:t>A Plot must have 0 or more plants</w:t>
+        <w:t xml:space="preserve"> or more plants</w:t>
       </w:r>
     </w:p>
     <w:p>

</xml_diff>